<commit_message>
dropdown logout button admin
</commit_message>
<xml_diff>
--- a/admin/app/page/data_pengiriman/cetak_resi.docx
+++ b/admin/app/page/data_pengiriman/cetak_resi.docx
@@ -497,7 +497,7 @@
                 <w:szCs w:val="18"/>
                 <w:lang w:eastAsia="zh-CN"/>
               </w:rPr>
-              <w:t>PEN20210715073531131</w:t>
+              <w:t>PEN20210715090050230</w:t>
             </w:r>
           </w:p>
         </w:tc>
@@ -1087,7 +1087,7 @@
                 <w:szCs w:val="18"/>
                 <w:lang w:eastAsia="zh-CN"/>
               </w:rPr>
-              <w:t xml:space="preserve">  Febian</w:t>
+              <w:t xml:space="preserve">  Joko</w:t>
             </w:r>
           </w:p>
         </w:tc>
@@ -1254,7 +1254,7 @@
                 <w:szCs w:val="18"/>
                 <w:lang w:eastAsia="zh-CN"/>
               </w:rPr>
-              <w:t xml:space="preserve"> Nabilah</w:t>
+              <w:t xml:space="preserve"> Nabil</w:t>
             </w:r>
           </w:p>
         </w:tc>
@@ -2247,7 +2247,7 @@
                 <w:szCs w:val="18"/>
                 <w:lang w:eastAsia="zh-CN"/>
               </w:rPr>
-              <w:t>x</w:t>
+              <w:t/>
             </w:r>
           </w:p>
         </w:tc>
@@ -2714,7 +2714,7 @@
                 <w:szCs w:val="18"/>
                 <w:lang w:eastAsia="zh-CN"/>
               </w:rPr>
-              <w:t/>
+              <w:t>x</w:t>
             </w:r>
           </w:p>
         </w:tc>
@@ -3655,7 +3655,7 @@
                 <w:szCs w:val="18"/>
                 <w:lang w:eastAsia="zh-CN"/>
               </w:rPr>
-              <w:t>5</w:t>
+              <w:t>40</w:t>
             </w:r>
           </w:p>
         </w:tc>
@@ -3728,7 +3728,7 @@
                 <w:szCs w:val="18"/>
                 <w:lang w:eastAsia="zh-CN"/>
               </w:rPr>
-              <w:t> buku belajar</w:t>
+              <w:t>asdfasdf</w:t>
             </w:r>
           </w:p>
         </w:tc>
@@ -4607,7 +4607,7 @@
                 <w:szCs w:val="18"/>
                 <w:lang w:eastAsia="zh-CN"/>
               </w:rPr>
-              <w:t xml:space="preserve"> 372500</w:t>
+              <w:t xml:space="preserve"> 61000</w:t>
             </w:r>
           </w:p>
         </w:tc>
@@ -4686,7 +4686,7 @@
                 <w:szCs w:val="18"/>
                 <w:lang w:eastAsia="zh-CN"/>
               </w:rPr>
-              <w:t>250000</w:t>
+              <w:t>200000</w:t>
             </w:r>
           </w:p>
         </w:tc>
@@ -4752,7 +4752,7 @@
                 <w:szCs w:val="18"/>
                 <w:lang w:eastAsia="zh-CN"/>
               </w:rPr>
-              <w:t>ABks92</w:t>
+              <w:t>12312</w:t>
             </w:r>
           </w:p>
         </w:tc>
@@ -7858,7 +7858,7 @@
                 <w:szCs w:val="18"/>
                 <w:lang w:eastAsia="zh-CN"/>
               </w:rPr>
-              <w:t xml:space="preserve"> Nabilah</w:t>
+              <w:t xml:space="preserve"> Nabil</w:t>
             </w:r>
           </w:p>
         </w:tc>

</xml_diff>

<commit_message>
change password untuk user added
</commit_message>
<xml_diff>
--- a/admin/app/page/data_pengiriman/cetak_resi.docx
+++ b/admin/app/page/data_pengiriman/cetak_resi.docx
@@ -497,7 +497,7 @@
                 <w:szCs w:val="18"/>
                 <w:lang w:eastAsia="zh-CN"/>
               </w:rPr>
-              <w:t>PEN20210715095846763</w:t>
+              <w:t>PEN20210716050423833</w:t>
             </w:r>
           </w:p>
         </w:tc>
@@ -1087,7 +1087,7 @@
                 <w:szCs w:val="18"/>
                 <w:lang w:eastAsia="zh-CN"/>
               </w:rPr>
-              <w:t xml:space="preserve">  Vira</w:t>
+              <w:t xml:space="preserve">  Joko</w:t>
             </w:r>
           </w:p>
         </w:tc>
@@ -1254,7 +1254,7 @@
                 <w:szCs w:val="18"/>
                 <w:lang w:eastAsia="zh-CN"/>
               </w:rPr>
-              <w:t xml:space="preserve"> nansdo</w:t>
+              <w:t xml:space="preserve"> harry potter</w:t>
             </w:r>
           </w:p>
         </w:tc>
@@ -2880,7 +2880,7 @@
                 <w:szCs w:val="18"/>
                 <w:lang w:eastAsia="zh-CN"/>
               </w:rPr>
-              <w:t>087878770097</w:t>
+              <w:t>1203091283</w:t>
             </w:r>
           </w:p>
         </w:tc>
@@ -3008,7 +3008,7 @@
                 <w:szCs w:val="18"/>
                 <w:lang w:eastAsia="zh-CN"/>
               </w:rPr>
-              <w:t xml:space="preserve"> 087878770097</w:t>
+              <w:t xml:space="preserve"> 1203091283</w:t>
             </w:r>
           </w:p>
         </w:tc>
@@ -3655,7 +3655,7 @@
                 <w:szCs w:val="18"/>
                 <w:lang w:eastAsia="zh-CN"/>
               </w:rPr>
-              <w:t>3</w:t>
+              <w:t>12</w:t>
             </w:r>
           </w:p>
         </w:tc>
@@ -4262,7 +4262,7 @@
                 <w:szCs w:val="18"/>
                 <w:lang w:eastAsia="zh-CN"/>
               </w:rPr>
-              <w:t xml:space="preserve"> 12500</w:t>
+              <w:t xml:space="preserve"> 617061.7</w:t>
             </w:r>
           </w:p>
         </w:tc>
@@ -4607,7 +4607,7 @@
                 <w:szCs w:val="18"/>
                 <w:lang w:eastAsia="zh-CN"/>
               </w:rPr>
-              <w:t xml:space="preserve"> 1200012500</w:t>
+              <w:t xml:space="preserve"> 4800617061</w:t>
             </w:r>
           </w:p>
         </w:tc>
@@ -4686,7 +4686,7 @@
                 <w:szCs w:val="18"/>
                 <w:lang w:eastAsia="zh-CN"/>
               </w:rPr>
-              <w:t>250000</w:t>
+              <w:t>12341234</w:t>
             </w:r>
           </w:p>
         </w:tc>
@@ -4752,7 +4752,7 @@
                 <w:szCs w:val="18"/>
                 <w:lang w:eastAsia="zh-CN"/>
               </w:rPr>
-              <w:t>asdf</w:t>
+              <w:t>12312</w:t>
             </w:r>
           </w:p>
         </w:tc>
@@ -7858,7 +7858,7 @@
                 <w:szCs w:val="18"/>
                 <w:lang w:eastAsia="zh-CN"/>
               </w:rPr>
-              <w:t xml:space="preserve"> nansdo</w:t>
+              <w:t xml:space="preserve"> harry potter</w:t>
             </w:r>
           </w:p>
         </w:tc>
@@ -8258,7 +8258,7 @@
                 <w:szCs w:val="18"/>
                 <w:lang w:eastAsia="zh-CN"/>
               </w:rPr>
-              <w:t>15/07/2021</w:t>
+              <w:t>16/07/2021</w:t>
             </w:r>
           </w:p>
         </w:tc>

</xml_diff>

<commit_message>
fix data pengiriman tidak masuk
</commit_message>
<xml_diff>
--- a/admin/app/page/data_pengiriman/cetak_resi.docx
+++ b/admin/app/page/data_pengiriman/cetak_resi.docx
@@ -497,7 +497,7 @@
                 <w:szCs w:val="18"/>
                 <w:lang w:eastAsia="zh-CN"/>
               </w:rPr>
-              <w:t>PEN20210716050423833</w:t>
+              <w:t>PEN20210716174008469</w:t>
             </w:r>
           </w:p>
         </w:tc>
@@ -1254,7 +1254,7 @@
                 <w:szCs w:val="18"/>
                 <w:lang w:eastAsia="zh-CN"/>
               </w:rPr>
-              <w:t xml:space="preserve"> harry potter</w:t>
+              <w:t xml:space="preserve"> Rafi Chandra</w:t>
             </w:r>
           </w:p>
         </w:tc>
@@ -2247,7 +2247,7 @@
                 <w:szCs w:val="18"/>
                 <w:lang w:eastAsia="zh-CN"/>
               </w:rPr>
-              <w:t>x</w:t>
+              <w:t/>
             </w:r>
           </w:p>
         </w:tc>
@@ -2714,7 +2714,7 @@
                 <w:szCs w:val="18"/>
                 <w:lang w:eastAsia="zh-CN"/>
               </w:rPr>
-              <w:t/>
+              <w:t>x</w:t>
             </w:r>
           </w:p>
         </w:tc>
@@ -2880,7 +2880,7 @@
                 <w:szCs w:val="18"/>
                 <w:lang w:eastAsia="zh-CN"/>
               </w:rPr>
-              <w:t>1203091283</w:t>
+              <w:t>087878770097</w:t>
             </w:r>
           </w:p>
         </w:tc>
@@ -3008,7 +3008,7 @@
                 <w:szCs w:val="18"/>
                 <w:lang w:eastAsia="zh-CN"/>
               </w:rPr>
-              <w:t xml:space="preserve"> 1203091283</w:t>
+              <w:t xml:space="preserve"> 087878770097</w:t>
             </w:r>
           </w:p>
         </w:tc>
@@ -3655,7 +3655,7 @@
                 <w:szCs w:val="18"/>
                 <w:lang w:eastAsia="zh-CN"/>
               </w:rPr>
-              <w:t>12</w:t>
+              <w:t>3</w:t>
             </w:r>
           </w:p>
         </w:tc>
@@ -3812,7 +3812,7 @@
                 <w:szCs w:val="18"/>
                 <w:lang w:eastAsia="zh-CN"/>
               </w:rPr>
-              <w:t xml:space="preserve"> 20000</w:t>
+              <w:t xml:space="preserve"> 40000</w:t>
             </w:r>
           </w:p>
         </w:tc>
@@ -4262,7 +4262,7 @@
                 <w:szCs w:val="18"/>
                 <w:lang w:eastAsia="zh-CN"/>
               </w:rPr>
-              <w:t xml:space="preserve"> 617061.7</w:t>
+              <w:t xml:space="preserve"> 10000</w:t>
             </w:r>
           </w:p>
         </w:tc>
@@ -4607,7 +4607,7 @@
                 <w:szCs w:val="18"/>
                 <w:lang w:eastAsia="zh-CN"/>
               </w:rPr>
-              <w:t xml:space="preserve"> 4800617061</w:t>
+              <w:t xml:space="preserve"> 2400010000</w:t>
             </w:r>
           </w:p>
         </w:tc>
@@ -4686,7 +4686,7 @@
                 <w:szCs w:val="18"/>
                 <w:lang w:eastAsia="zh-CN"/>
               </w:rPr>
-              <w:t>12341234</w:t>
+              <w:t>200000</w:t>
             </w:r>
           </w:p>
         </w:tc>
@@ -4752,7 +4752,7 @@
                 <w:szCs w:val="18"/>
                 <w:lang w:eastAsia="zh-CN"/>
               </w:rPr>
-              <w:t>12312</w:t>
+              <w:t>Bali</w:t>
             </w:r>
           </w:p>
         </w:tc>
@@ -7858,7 +7858,7 @@
                 <w:szCs w:val="18"/>
                 <w:lang w:eastAsia="zh-CN"/>
               </w:rPr>
-              <w:t xml:space="preserve"> harry potter</w:t>
+              <w:t xml:space="preserve"> Rafi Chandra</w:t>
             </w:r>
           </w:p>
         </w:tc>

</xml_diff>